<commit_message>
Created Terra in Trainer List
Created Terra in Trainer list.  Need to assign trainer073 picture
</commit_message>
<xml_diff>
--- a/Data Input Sheets/Trainer List.docx
+++ b/Data Input Sheets/Trainer List.docx
@@ -6,11 +6,19 @@
       <w:r>
         <w:t>Trainer List</w:t>
       </w:r>
+      <w:r>
+        <w:t xml:space="preserve">:  </w:t>
+      </w:r>
     </w:p>
+    <w:p/>
     <w:p>
+      <w:r>
+        <w:t xml:space="preserve">GYM LEADER TERRA (ID:73) </w:t>
+      </w:r>
       <w:bookmarkStart w:id="0" w:name="_GoBack"/>
       <w:bookmarkEnd w:id="0"/>
     </w:p>
+    <w:p/>
     <w:sectPr>
       <w:pgSz w:w="12240" w:h="15840"/>
       <w:pgMar w:top="1440" w:right="1440" w:bottom="1440" w:left="1440" w:header="720" w:footer="720" w:gutter="0"/>

</xml_diff>

<commit_message>
Added Rich Boy to trainer list, added trainers to enemy trainer by area doc
lavender tower trainers, route 9, route 10
</commit_message>
<xml_diff>
--- a/Data Input Sheets/Trainer List.docx
+++ b/Data Input Sheets/Trainer List.docx
@@ -1,6 +1,6 @@
 
 <file path=word/document.xml><?xml version="1.0" encoding="utf-8"?>
-<w:document xmlns:wpc="http://schemas.microsoft.com/office/word/2010/wordprocessingCanvas" xmlns:cx="http://schemas.microsoft.com/office/drawing/2014/chartex" xmlns:cx1="http://schemas.microsoft.com/office/drawing/2015/9/8/chartex" xmlns:cx2="http://schemas.microsoft.com/office/drawing/2015/10/21/chartex" xmlns:cx3="http://schemas.microsoft.com/office/drawing/2016/5/9/chartex" xmlns:cx4="http://schemas.microsoft.com/office/drawing/2016/5/10/chartex" xmlns:cx5="http://schemas.microsoft.com/office/drawing/2016/5/11/chartex" xmlns:cx6="http://schemas.microsoft.com/office/drawing/2016/5/12/chartex" xmlns:cx7="http://schemas.microsoft.com/office/drawing/2016/5/13/chartex" xmlns:cx8="http://schemas.microsoft.com/office/drawing/2016/5/14/chartex" xmlns:mc="http://schemas.openxmlformats.org/markup-compatibility/2006" xmlns:aink="http://schemas.microsoft.com/office/drawing/2016/ink" xmlns:o="urn:schemas-microsoft-com:office:office" xmlns:r="http://schemas.openxmlformats.org/officeDocument/2006/relationships" xmlns:m="http://schemas.openxmlformats.org/officeDocument/2006/math" xmlns:v="urn:schemas-microsoft-com:vml" xmlns:wp14="http://schemas.microsoft.com/office/word/2010/wordprocessingDrawing" xmlns:wp="http://schemas.openxmlformats.org/drawingml/2006/wordprocessingDrawing" xmlns:w10="urn:schemas-microsoft-com:office:word" xmlns:w="http://schemas.openxmlformats.org/wordprocessingml/2006/main" xmlns:w14="http://schemas.microsoft.com/office/word/2010/wordml" xmlns:w15="http://schemas.microsoft.com/office/word/2012/wordml" xmlns:w16se="http://schemas.microsoft.com/office/word/2015/wordml/symex" xmlns:wpg="http://schemas.microsoft.com/office/word/2010/wordprocessingGroup" xmlns:wpi="http://schemas.microsoft.com/office/word/2010/wordprocessingInk" xmlns:wne="http://schemas.microsoft.com/office/word/2006/wordml" xmlns:wps="http://schemas.microsoft.com/office/word/2010/wordprocessingShape" mc:Ignorable="w14 w15 w16se wp14">
+<w:document xmlns:wpc="http://schemas.microsoft.com/office/word/2010/wordprocessingCanvas" xmlns:cx="http://schemas.microsoft.com/office/drawing/2014/chartex" xmlns:cx1="http://schemas.microsoft.com/office/drawing/2015/9/8/chartex" xmlns:cx2="http://schemas.microsoft.com/office/drawing/2015/10/21/chartex" xmlns:cx3="http://schemas.microsoft.com/office/drawing/2016/5/9/chartex" xmlns:cx4="http://schemas.microsoft.com/office/drawing/2016/5/10/chartex" xmlns:cx5="http://schemas.microsoft.com/office/drawing/2016/5/11/chartex" xmlns:cx6="http://schemas.microsoft.com/office/drawing/2016/5/12/chartex" xmlns:cx7="http://schemas.microsoft.com/office/drawing/2016/5/13/chartex" xmlns:cx8="http://schemas.microsoft.com/office/drawing/2016/5/14/chartex" xmlns:mc="http://schemas.openxmlformats.org/markup-compatibility/2006" xmlns:aink="http://schemas.microsoft.com/office/drawing/2016/ink" xmlns:am3d="http://schemas.microsoft.com/office/drawing/2017/model3d" xmlns:o="urn:schemas-microsoft-com:office:office" xmlns:r="http://schemas.openxmlformats.org/officeDocument/2006/relationships" xmlns:m="http://schemas.openxmlformats.org/officeDocument/2006/math" xmlns:v="urn:schemas-microsoft-com:vml" xmlns:wp14="http://schemas.microsoft.com/office/word/2010/wordprocessingDrawing" xmlns:wp="http://schemas.openxmlformats.org/drawingml/2006/wordprocessingDrawing" xmlns:w10="urn:schemas-microsoft-com:office:word" xmlns:w="http://schemas.openxmlformats.org/wordprocessingml/2006/main" xmlns:w14="http://schemas.microsoft.com/office/word/2010/wordml" xmlns:w15="http://schemas.microsoft.com/office/word/2012/wordml" xmlns:w16se="http://schemas.microsoft.com/office/word/2015/wordml/symex" xmlns:wpg="http://schemas.microsoft.com/office/word/2010/wordprocessingGroup" xmlns:wpi="http://schemas.microsoft.com/office/word/2010/wordprocessingInk" xmlns:wne="http://schemas.microsoft.com/office/word/2006/wordml" xmlns:wps="http://schemas.microsoft.com/office/word/2010/wordprocessingShape" mc:Ignorable="w14 w15 w16se wp14">
   <w:body>
     <w:p>
       <w:r>
@@ -204,12 +204,7 @@
           </w:tcPr>
           <w:p>
             <w:r>
-              <w:t xml:space="preserve">???  </w:t>
-            </w:r>
-            <w:bookmarkStart w:id="1" w:name="_GoBack"/>
-            <w:bookmarkEnd w:id="1"/>
-            <w:r>
-              <w:t>who is it</w:t>
+              <w:t>???  who is it</w:t>
             </w:r>
           </w:p>
         </w:tc>
@@ -4974,8 +4969,10 @@
           </w:tcPr>
           <w:p>
             <w:r>
-              <w:t>Biker</w:t>
-            </w:r>
+              <w:t>Cyclist</w:t>
+            </w:r>
+            <w:bookmarkStart w:id="1" w:name="_GoBack"/>
+            <w:bookmarkEnd w:id="1"/>
           </w:p>
         </w:tc>
         <w:tc>
@@ -5020,7 +5017,14 @@
           <w:tcPr>
             <w:tcW w:w="3116" w:type="dxa"/>
           </w:tcPr>
-          <w:p/>
+          <w:p>
+            <w:pPr>
+              <w:ind w:firstLine="720"/>
+            </w:pPr>
+            <w:r>
+              <w:t>Rich Boy</w:t>
+            </w:r>
+          </w:p>
         </w:tc>
         <w:tc>
           <w:tcPr>
@@ -5184,7 +5188,7 @@
       </w:pPr>
     </w:pPrDefault>
   </w:docDefaults>
-  <w:latentStyles w:defLockedState="0" w:defUIPriority="99" w:defSemiHidden="0" w:defUnhideWhenUsed="0" w:defQFormat="0" w:count="374">
+  <w:latentStyles w:defLockedState="0" w:defUIPriority="99" w:defSemiHidden="0" w:defUnhideWhenUsed="0" w:defQFormat="0" w:count="375">
     <w:lsdException w:name="Normal" w:uiPriority="0" w:qFormat="1"/>
     <w:lsdException w:name="heading 1" w:uiPriority="9" w:qFormat="1"/>
     <w:lsdException w:name="heading 2" w:semiHidden="1" w:uiPriority="9" w:unhideWhenUsed="1" w:qFormat="1"/>
@@ -5290,7 +5294,6 @@
     <w:lsdException w:name="HTML Sample" w:semiHidden="1" w:unhideWhenUsed="1"/>
     <w:lsdException w:name="HTML Typewriter" w:semiHidden="1" w:unhideWhenUsed="1"/>
     <w:lsdException w:name="HTML Variable" w:semiHidden="1" w:unhideWhenUsed="1"/>
-    <w:lsdException w:name="Normal Table" w:semiHidden="1" w:unhideWhenUsed="1"/>
     <w:lsdException w:name="annotation subject" w:semiHidden="1" w:unhideWhenUsed="1"/>
     <w:lsdException w:name="No List" w:semiHidden="1" w:unhideWhenUsed="1"/>
     <w:lsdException w:name="Outline List 1" w:semiHidden="1" w:unhideWhenUsed="1"/>
@@ -5337,10 +5340,8 @@
     <w:lsdException w:name="Table Subtle 2" w:semiHidden="1" w:unhideWhenUsed="1"/>
     <w:lsdException w:name="Table Web 1" w:semiHidden="1" w:unhideWhenUsed="1"/>
     <w:lsdException w:name="Table Web 2" w:semiHidden="1" w:unhideWhenUsed="1"/>
-    <w:lsdException w:name="Table Web 3" w:semiHidden="1" w:unhideWhenUsed="1"/>
     <w:lsdException w:name="Balloon Text" w:semiHidden="1" w:unhideWhenUsed="1"/>
     <w:lsdException w:name="Table Grid" w:uiPriority="39"/>
-    <w:lsdException w:name="Table Theme" w:semiHidden="1" w:unhideWhenUsed="1"/>
     <w:lsdException w:name="Placeholder Text" w:semiHidden="1"/>
     <w:lsdException w:name="No Spacing" w:uiPriority="1" w:qFormat="1"/>
     <w:lsdException w:name="Light Shading" w:uiPriority="60"/>
@@ -5559,6 +5560,7 @@
     <w:lsdException w:name="Mention" w:semiHidden="1" w:unhideWhenUsed="1"/>
     <w:lsdException w:name="Smart Hyperlink" w:semiHidden="1" w:unhideWhenUsed="1"/>
     <w:lsdException w:name="Hashtag" w:semiHidden="1" w:unhideWhenUsed="1"/>
+    <w:lsdException w:name="Unresolved Mention" w:semiHidden="1" w:unhideWhenUsed="1"/>
   </w:latentStyles>
   <w:style w:type="paragraph" w:default="1" w:styleId="Normal">
     <w:name w:val="Normal"/>

</xml_diff>